<commit_message>
complete the project report
</commit_message>
<xml_diff>
--- a/Sentimental Analysis Report.docx
+++ b/Sentimental Analysis Report.docx
@@ -6,37 +6,105 @@
       <w:pPr>
         <w:jc w:val="center"/>
         <w:rPr>
-          <w:color w:val="4F81BD" w:themeColor="accent1"/>
+          <w:rFonts w:ascii="Algerian" w:hAnsi="Algerian"/>
           <w:sz w:val="40"/>
           <w:szCs w:val="40"/>
         </w:rPr>
       </w:pPr>
       <w:r>
         <w:rPr>
-          <w:color w:val="4F81BD" w:themeColor="accent1"/>
+          <w:rFonts w:ascii="Algerian" w:hAnsi="Algerian"/>
+          <w:noProof/>
           <w:sz w:val="40"/>
           <w:szCs w:val="40"/>
         </w:rPr>
-        <w:t>Project Report: Sentiment Analysis of Social Media Comments</w:t>
-      </w:r>
-      <w:r>
-        <w:rPr>
-          <w:color w:val="4F81BD" w:themeColor="accent1"/>
-          <w:sz w:val="40"/>
-          <w:szCs w:val="40"/>
-        </w:rPr>
-        <w:br/>
+        <w:drawing>
+          <wp:inline distT="0" distB="0" distL="0" distR="0" wp14:anchorId="0CF129EC" wp14:editId="43697A9A">
+            <wp:extent cx="3365500" cy="2527300"/>
+            <wp:effectExtent l="0" t="0" r="6350" b="6350"/>
+            <wp:docPr id="1665760549" name="Picture 3"/>
+            <wp:cNvGraphicFramePr>
+              <a:graphicFrameLocks xmlns:a="http://schemas.openxmlformats.org/drawingml/2006/main" noChangeAspect="1"/>
+            </wp:cNvGraphicFramePr>
+            <a:graphic xmlns:a="http://schemas.openxmlformats.org/drawingml/2006/main">
+              <a:graphicData uri="http://schemas.openxmlformats.org/drawingml/2006/picture">
+                <pic:pic xmlns:pic="http://schemas.openxmlformats.org/drawingml/2006/picture">
+                  <pic:nvPicPr>
+                    <pic:cNvPr id="1665760549" name="Picture 1665760549"/>
+                    <pic:cNvPicPr/>
+                  </pic:nvPicPr>
+                  <pic:blipFill>
+                    <a:blip r:embed="rId8"/>
+                    <a:stretch>
+                      <a:fillRect/>
+                    </a:stretch>
+                  </pic:blipFill>
+                  <pic:spPr>
+                    <a:xfrm>
+                      <a:off x="0" y="0"/>
+                      <a:ext cx="3365500" cy="2527300"/>
+                    </a:xfrm>
+                    <a:prstGeom prst="rect">
+                      <a:avLst/>
+                    </a:prstGeom>
+                  </pic:spPr>
+                </pic:pic>
+              </a:graphicData>
+            </a:graphic>
+          </wp:inline>
+        </w:drawing>
       </w:r>
     </w:p>
     <w:p>
       <w:pPr>
         <w:jc w:val="center"/>
         <w:rPr>
+          <w:rFonts w:ascii="Algerian" w:hAnsi="Algerian"/>
+          <w:sz w:val="40"/>
+          <w:szCs w:val="40"/>
+        </w:rPr>
+      </w:pPr>
+    </w:p>
+    <w:p>
+      <w:pPr>
+        <w:jc w:val="center"/>
+        <w:rPr>
+          <w:rFonts w:ascii="Algerian" w:hAnsi="Algerian"/>
+          <w:color w:val="000000" w:themeColor="text1"/>
+          <w:sz w:val="40"/>
+          <w:szCs w:val="40"/>
+          <w:lang w:val="en-IN"/>
+        </w:rPr>
+      </w:pPr>
+      <w:r>
+        <w:rPr>
+          <w:rFonts w:ascii="Algerian" w:hAnsi="Algerian"/>
+          <w:color w:val="000000" w:themeColor="text1"/>
+          <w:sz w:val="40"/>
+          <w:szCs w:val="40"/>
+          <w:lang w:val="en-IN"/>
+        </w:rPr>
+        <w:t>Social Media Sentiment Analysis (NLP Project)</w:t>
+      </w:r>
+    </w:p>
+    <w:p>
+      <w:pPr>
+        <w:jc w:val="center"/>
+        <w:rPr>
+          <w:rFonts w:ascii="Algerian" w:hAnsi="Algerian"/>
+          <w:color w:val="000000" w:themeColor="text1"/>
+          <w:sz w:val="40"/>
+          <w:szCs w:val="40"/>
+        </w:rPr>
+      </w:pPr>
+      <w:r>
+        <w:rPr>
           <w:b/>
           <w:sz w:val="32"/>
           <w:szCs w:val="32"/>
         </w:rPr>
-      </w:pPr>
+        <w:t>PROJECT REPORT</w:t>
+      </w:r>
     </w:p>
     <w:p>
       <w:pPr>
@@ -53,15 +121,7 @@
           <w:sz w:val="32"/>
           <w:szCs w:val="32"/>
         </w:rPr>
-        <w:t>B</w:t>
-      </w:r>
-      <w:r>
-        <w:rPr>
-          <w:b/>
-          <w:sz w:val="32"/>
-          <w:szCs w:val="32"/>
-        </w:rPr>
-        <w:t>Y</w:t>
+        <w:t>By</w:t>
       </w:r>
     </w:p>
     <w:p>
@@ -94,28 +154,132 @@
       <w:pPr>
         <w:jc w:val="center"/>
         <w:rPr>
+          <w:sz w:val="32"/>
+          <w:szCs w:val="32"/>
+        </w:rPr>
+      </w:pPr>
+      <w:r>
+        <w:rPr>
           <w:b/>
           <w:sz w:val="32"/>
           <w:szCs w:val="32"/>
         </w:rPr>
+        <w:t>DATA ANALYST</w:t>
+      </w:r>
+    </w:p>
+    <w:p>
+      <w:pPr>
+        <w:jc w:val="center"/>
+        <w:rPr>
+          <w:rFonts w:ascii="Algerian" w:hAnsi="Algerian"/>
+          <w:color w:val="000000" w:themeColor="text1"/>
+          <w:sz w:val="40"/>
+          <w:szCs w:val="40"/>
+        </w:rPr>
       </w:pPr>
       <w:r>
         <w:rPr>
-          <w:b/>
-          <w:sz w:val="32"/>
-          <w:szCs w:val="32"/>
-        </w:rPr>
-        <w:t>DATA ANALYST</w:t>
+          <w:rFonts w:ascii="Algerian" w:hAnsi="Algerian"/>
+          <w:noProof/>
+          <w:sz w:val="40"/>
+          <w:szCs w:val="40"/>
+        </w:rPr>
+        <w:drawing>
+          <wp:anchor distT="0" distB="0" distL="114300" distR="114300" simplePos="0" relativeHeight="251660288" behindDoc="0" locked="0" layoutInCell="1" allowOverlap="1" wp14:anchorId="53DAACE1" wp14:editId="01CA792C">
+            <wp:simplePos x="0" y="0"/>
+            <wp:positionH relativeFrom="column">
+              <wp:posOffset>1885950</wp:posOffset>
+            </wp:positionH>
+            <wp:positionV relativeFrom="paragraph">
+              <wp:posOffset>132715</wp:posOffset>
+            </wp:positionV>
+            <wp:extent cx="2143125" cy="2143125"/>
+            <wp:effectExtent l="0" t="0" r="9525" b="9525"/>
+            <wp:wrapSquare wrapText="bothSides"/>
+            <wp:docPr id="1259900235" name="Picture 5"/>
+            <wp:cNvGraphicFramePr>
+              <a:graphicFrameLocks xmlns:a="http://schemas.openxmlformats.org/drawingml/2006/main" noChangeAspect="1"/>
+            </wp:cNvGraphicFramePr>
+            <a:graphic xmlns:a="http://schemas.openxmlformats.org/drawingml/2006/main">
+              <a:graphicData uri="http://schemas.openxmlformats.org/drawingml/2006/picture">
+                <pic:pic xmlns:pic="http://schemas.openxmlformats.org/drawingml/2006/picture">
+                  <pic:nvPicPr>
+                    <pic:cNvPr id="1259900235" name="Picture 1259900235"/>
+                    <pic:cNvPicPr/>
+                  </pic:nvPicPr>
+                  <pic:blipFill>
+                    <a:blip r:embed="rId9"/>
+                    <a:stretch>
+                      <a:fillRect/>
+                    </a:stretch>
+                  </pic:blipFill>
+                  <pic:spPr>
+                    <a:xfrm>
+                      <a:off x="0" y="0"/>
+                      <a:ext cx="2143125" cy="2143125"/>
+                    </a:xfrm>
+                    <a:prstGeom prst="rect">
+                      <a:avLst/>
+                    </a:prstGeom>
+                  </pic:spPr>
+                </pic:pic>
+              </a:graphicData>
+            </a:graphic>
+          </wp:anchor>
+        </w:drawing>
+      </w:r>
+    </w:p>
+    <w:p>
+      <w:pPr>
+        <w:jc w:val="center"/>
+        <w:rPr>
+          <w:rFonts w:ascii="Algerian" w:hAnsi="Algerian"/>
+          <w:sz w:val="40"/>
+          <w:szCs w:val="40"/>
+        </w:rPr>
+      </w:pPr>
+    </w:p>
+    <w:p>
+      <w:pPr>
+        <w:jc w:val="center"/>
+        <w:rPr>
+          <w:rFonts w:ascii="Algerian" w:hAnsi="Algerian"/>
+          <w:color w:val="4F81BD" w:themeColor="accent1"/>
+          <w:sz w:val="40"/>
+          <w:szCs w:val="40"/>
+        </w:rPr>
+      </w:pPr>
+      <w:r>
+        <w:rPr>
+          <w:rFonts w:ascii="Algerian" w:hAnsi="Algerian"/>
+          <w:color w:val="4F81BD" w:themeColor="accent1"/>
+          <w:sz w:val="40"/>
+          <w:szCs w:val="40"/>
+        </w:rPr>
+        <w:t xml:space="preserve"> </w:t>
+      </w:r>
+      <w:r>
+        <w:rPr>
+          <w:rFonts w:ascii="Algerian" w:hAnsi="Algerian"/>
+          <w:color w:val="4F81BD" w:themeColor="accent1"/>
+          <w:sz w:val="40"/>
+          <w:szCs w:val="40"/>
+        </w:rPr>
+        <w:br/>
       </w:r>
     </w:p>
     <w:p/>
     <w:p/>
-    <w:p/>
-    <w:p/>
     <w:p>
-      <w:r>
-        <w:br w:type="page"/>
-      </w:r>
+      <w:pPr>
+        <w:rPr>
+          <w:b/>
+          <w:bCs/>
+          <w:sz w:val="32"/>
+          <w:szCs w:val="32"/>
+          <w:lang w:val="en-IN"/>
+        </w:rPr>
+      </w:pPr>
     </w:p>
     <w:p>
       <w:pPr>
@@ -1366,7 +1530,7 @@
                     <pic:cNvPicPr/>
                   </pic:nvPicPr>
                   <pic:blipFill>
-                    <a:blip r:embed="rId8"/>
+                    <a:blip r:embed="rId10"/>
                     <a:stretch>
                       <a:fillRect/>
                     </a:stretch>
@@ -1495,7 +1659,7 @@
                     <pic:cNvPicPr/>
                   </pic:nvPicPr>
                   <pic:blipFill>
-                    <a:blip r:embed="rId9"/>
+                    <a:blip r:embed="rId11"/>
                     <a:stretch>
                       <a:fillRect/>
                     </a:stretch>
@@ -1652,7 +1816,7 @@
                     <pic:cNvPicPr/>
                   </pic:nvPicPr>
                   <pic:blipFill>
-                    <a:blip r:embed="rId10"/>
+                    <a:blip r:embed="rId12"/>
                     <a:stretch>
                       <a:fillRect/>
                     </a:stretch>
@@ -1758,7 +1922,7 @@
                     <pic:cNvPicPr/>
                   </pic:nvPicPr>
                   <pic:blipFill>
-                    <a:blip r:embed="rId11"/>
+                    <a:blip r:embed="rId13"/>
                     <a:stretch>
                       <a:fillRect/>
                     </a:stretch>
@@ -6152,7 +6316,6 @@
   <w:style w:type="character" w:default="1" w:styleId="DefaultParagraphFont">
     <w:name w:val="Default Paragraph Font"/>
     <w:uiPriority w:val="1"/>
-    <w:semiHidden/>
     <w:unhideWhenUsed/>
   </w:style>
   <w:style w:type="table" w:default="1" w:styleId="TableNormal">

</xml_diff>